<commit_message>
use case templates giantselidis
</commit_message>
<xml_diff>
--- a/docs/usecase/Κωνσταντίνος Γιαντσελίδης 2021026/Προδιαγραφή Περίπτωσης Χρήσης (Create Room).docx
+++ b/docs/usecase/Κωνσταντίνος Γιαντσελίδης 2021026/Προδιαγραφή Περίπτωσης Χρήσης (Create Room).docx
@@ -1080,7 +1080,7 @@
           </w:tcPr>
           <w:p>
             <w:pPr>
-              <w:pStyle w:val="a7"/>
+              <w:pStyle w:val="ListParagraph"/>
               <w:spacing w:after="0" w:line="240" w:lineRule="auto"/>
               <w:ind w:left="0"/>
               <w:rPr>
@@ -1096,7 +1096,7 @@
           </w:p>
           <w:p>
             <w:pPr>
-              <w:pStyle w:val="a7"/>
+              <w:pStyle w:val="ListParagraph"/>
               <w:spacing w:after="0" w:line="240" w:lineRule="auto"/>
               <w:ind w:left="0"/>
               <w:rPr>
@@ -1106,7 +1106,7 @@
           </w:p>
           <w:p>
             <w:pPr>
-              <w:pStyle w:val="a7"/>
+              <w:pStyle w:val="ListParagraph"/>
               <w:spacing w:after="0" w:line="240" w:lineRule="auto"/>
               <w:ind w:left="0"/>
               <w:rPr>
@@ -1116,7 +1116,7 @@
           </w:p>
           <w:p>
             <w:pPr>
-              <w:pStyle w:val="a7"/>
+              <w:pStyle w:val="ListParagraph"/>
               <w:spacing w:after="0" w:line="240" w:lineRule="auto"/>
               <w:ind w:left="0"/>
               <w:rPr>
@@ -2652,7 +2652,51 @@
     <w:lsdException w:name="Subtitle" w:qFormat="1"/>
     <w:lsdException w:name="Strong" w:qFormat="1"/>
     <w:lsdException w:name="Emphasis" w:qFormat="1"/>
+    <w:lsdException w:name="Normal Table" w:semiHidden="1" w:unhideWhenUsed="1"/>
+    <w:lsdException w:name="Table Simple 1" w:semiHidden="1" w:unhideWhenUsed="1"/>
+    <w:lsdException w:name="Table Simple 2" w:semiHidden="1" w:unhideWhenUsed="1"/>
+    <w:lsdException w:name="Table Simple 3" w:semiHidden="1" w:unhideWhenUsed="1"/>
+    <w:lsdException w:name="Table Classic 1" w:semiHidden="1" w:unhideWhenUsed="1"/>
+    <w:lsdException w:name="Table Classic 2" w:semiHidden="1" w:unhideWhenUsed="1"/>
+    <w:lsdException w:name="Table Classic 3" w:semiHidden="1" w:unhideWhenUsed="1"/>
+    <w:lsdException w:name="Table Classic 4" w:semiHidden="1" w:unhideWhenUsed="1"/>
+    <w:lsdException w:name="Table Colorful 1" w:semiHidden="1" w:unhideWhenUsed="1"/>
+    <w:lsdException w:name="Table Colorful 2" w:semiHidden="1" w:unhideWhenUsed="1"/>
+    <w:lsdException w:name="Table Colorful 3" w:semiHidden="1" w:unhideWhenUsed="1"/>
+    <w:lsdException w:name="Table Columns 1" w:semiHidden="1" w:unhideWhenUsed="1"/>
+    <w:lsdException w:name="Table Columns 2" w:semiHidden="1" w:unhideWhenUsed="1"/>
+    <w:lsdException w:name="Table Columns 3" w:semiHidden="1" w:unhideWhenUsed="1"/>
+    <w:lsdException w:name="Table Columns 4" w:semiHidden="1" w:unhideWhenUsed="1"/>
+    <w:lsdException w:name="Table Columns 5" w:semiHidden="1" w:unhideWhenUsed="1"/>
+    <w:lsdException w:name="Table Grid 1" w:semiHidden="1" w:unhideWhenUsed="1"/>
+    <w:lsdException w:name="Table Grid 2" w:semiHidden="1" w:unhideWhenUsed="1"/>
+    <w:lsdException w:name="Table Grid 3" w:semiHidden="1" w:unhideWhenUsed="1"/>
+    <w:lsdException w:name="Table Grid 4" w:semiHidden="1" w:unhideWhenUsed="1"/>
+    <w:lsdException w:name="Table Grid 5" w:semiHidden="1" w:unhideWhenUsed="1"/>
+    <w:lsdException w:name="Table Grid 6" w:semiHidden="1" w:unhideWhenUsed="1"/>
+    <w:lsdException w:name="Table Grid 7" w:semiHidden="1" w:unhideWhenUsed="1"/>
+    <w:lsdException w:name="Table Grid 8" w:semiHidden="1" w:unhideWhenUsed="1"/>
+    <w:lsdException w:name="Table List 1" w:semiHidden="1" w:unhideWhenUsed="1"/>
+    <w:lsdException w:name="Table List 2" w:semiHidden="1" w:unhideWhenUsed="1"/>
+    <w:lsdException w:name="Table List 3" w:semiHidden="1" w:unhideWhenUsed="1"/>
+    <w:lsdException w:name="Table List 4" w:semiHidden="1" w:unhideWhenUsed="1"/>
+    <w:lsdException w:name="Table List 5" w:semiHidden="1" w:unhideWhenUsed="1"/>
+    <w:lsdException w:name="Table List 6" w:semiHidden="1" w:unhideWhenUsed="1"/>
+    <w:lsdException w:name="Table List 7" w:semiHidden="1" w:unhideWhenUsed="1"/>
+    <w:lsdException w:name="Table List 8" w:semiHidden="1" w:unhideWhenUsed="1"/>
+    <w:lsdException w:name="Table 3D effects 1" w:semiHidden="1" w:unhideWhenUsed="1"/>
+    <w:lsdException w:name="Table 3D effects 2" w:semiHidden="1" w:unhideWhenUsed="1"/>
+    <w:lsdException w:name="Table 3D effects 3" w:semiHidden="1" w:unhideWhenUsed="1"/>
+    <w:lsdException w:name="Table Contemporary" w:semiHidden="1" w:unhideWhenUsed="1"/>
+    <w:lsdException w:name="Table Elegant" w:semiHidden="1" w:unhideWhenUsed="1"/>
+    <w:lsdException w:name="Table Professional" w:semiHidden="1" w:unhideWhenUsed="1"/>
+    <w:lsdException w:name="Table Subtle 1" w:semiHidden="1" w:unhideWhenUsed="1"/>
+    <w:lsdException w:name="Table Subtle 2" w:semiHidden="1" w:unhideWhenUsed="1"/>
+    <w:lsdException w:name="Table Web 1" w:semiHidden="1" w:unhideWhenUsed="1"/>
+    <w:lsdException w:name="Table Web 2" w:semiHidden="1" w:unhideWhenUsed="1"/>
+    <w:lsdException w:name="Table Web 3" w:semiHidden="1" w:unhideWhenUsed="1"/>
     <w:lsdException w:name="Table Grid" w:uiPriority="39"/>
+    <w:lsdException w:name="Table Theme" w:semiHidden="1" w:unhideWhenUsed="1"/>
     <w:lsdException w:name="Placeholder Text" w:semiHidden="1" w:uiPriority="99"/>
     <w:lsdException w:name="No Spacing" w:uiPriority="1" w:qFormat="1"/>
     <w:lsdException w:name="Light Shading" w:uiPriority="60"/>
@@ -2874,7 +2918,7 @@
     <w:lsdException w:name="Unresolved Mention" w:semiHidden="1" w:uiPriority="99" w:unhideWhenUsed="1"/>
     <w:lsdException w:name="Smart Link" w:semiHidden="1" w:uiPriority="99" w:unhideWhenUsed="1"/>
   </w:latentStyles>
-  <w:style w:type="paragraph" w:default="1" w:styleId="a">
+  <w:style w:type="paragraph" w:default="1" w:styleId="Normal">
     <w:name w:val="Normal"/>
     <w:qFormat/>
     <w:rsid w:val="002B69A6"/>
@@ -2885,13 +2929,17 @@
       <w:lang w:val="en-GB" w:eastAsia="en-US"/>
     </w:rPr>
   </w:style>
-  <w:style w:type="character" w:default="1" w:styleId="a0">
+  <w:style w:type="character" w:default="1" w:styleId="DefaultParagraphFont">
     <w:name w:val="Default Paragraph Font"/>
+    <w:uiPriority w:val="1"/>
     <w:semiHidden/>
+    <w:unhideWhenUsed/>
   </w:style>
-  <w:style w:type="table" w:default="1" w:styleId="a1">
+  <w:style w:type="table" w:default="1" w:styleId="TableNormal">
     <w:name w:val="Normal Table"/>
+    <w:uiPriority w:val="99"/>
     <w:semiHidden/>
+    <w:unhideWhenUsed/>
     <w:tblPr>
       <w:tblInd w:w="0" w:type="dxa"/>
       <w:tblCellMar>
@@ -2902,13 +2950,15 @@
       </w:tblCellMar>
     </w:tblPr>
   </w:style>
-  <w:style w:type="numbering" w:default="1" w:styleId="a2">
+  <w:style w:type="numbering" w:default="1" w:styleId="NoList">
     <w:name w:val="No List"/>
+    <w:uiPriority w:val="99"/>
     <w:semiHidden/>
+    <w:unhideWhenUsed/>
   </w:style>
-  <w:style w:type="table" w:styleId="a3">
+  <w:style w:type="table" w:styleId="TableGrid">
     <w:name w:val="Table Grid"/>
-    <w:basedOn w:val="a1"/>
+    <w:basedOn w:val="TableNormal"/>
     <w:uiPriority w:val="39"/>
     <w:rsid w:val="002B69A6"/>
     <w:rPr>
@@ -2927,7 +2977,7 @@
   </w:style>
   <w:style w:type="paragraph" w:customStyle="1" w:styleId="rightcell">
     <w:name w:val="rightcell"/>
-    <w:basedOn w:val="a"/>
+    <w:basedOn w:val="Normal"/>
     <w:rsid w:val="00E0670B"/>
     <w:pPr>
       <w:spacing w:before="100" w:beforeAutospacing="1" w:after="100" w:afterAutospacing="1"/>
@@ -2938,9 +2988,9 @@
       <w:lang w:val="el-GR" w:eastAsia="zh-CN"/>
     </w:rPr>
   </w:style>
-  <w:style w:type="paragraph" w:styleId="Web">
+  <w:style w:type="paragraph" w:styleId="NormalWeb">
     <w:name w:val="Normal (Web)"/>
-    <w:basedOn w:val="a"/>
+    <w:basedOn w:val="Normal"/>
     <w:rsid w:val="00E0670B"/>
     <w:pPr>
       <w:spacing w:before="100" w:beforeAutospacing="1" w:after="100" w:afterAutospacing="1"/>
@@ -2951,9 +3001,9 @@
       <w:lang w:val="el-GR" w:eastAsia="zh-CN"/>
     </w:rPr>
   </w:style>
-  <w:style w:type="paragraph" w:styleId="a4">
+  <w:style w:type="paragraph" w:styleId="FootnoteText">
     <w:name w:val="footnote text"/>
-    <w:basedOn w:val="a"/>
+    <w:basedOn w:val="Normal"/>
     <w:semiHidden/>
     <w:rsid w:val="002C403B"/>
     <w:rPr>
@@ -2961,7 +3011,7 @@
       <w:szCs w:val="20"/>
     </w:rPr>
   </w:style>
-  <w:style w:type="character" w:styleId="a5">
+  <w:style w:type="character" w:styleId="FootnoteReference">
     <w:name w:val="footnote reference"/>
     <w:semiHidden/>
     <w:rsid w:val="002C403B"/>
@@ -2969,9 +3019,9 @@
       <w:vertAlign w:val="superscript"/>
     </w:rPr>
   </w:style>
-  <w:style w:type="paragraph" w:styleId="a6">
+  <w:style w:type="paragraph" w:styleId="BalloonText">
     <w:name w:val="Balloon Text"/>
-    <w:basedOn w:val="a"/>
+    <w:basedOn w:val="Normal"/>
     <w:semiHidden/>
     <w:rsid w:val="00F91DA6"/>
     <w:rPr>
@@ -2980,7 +3030,7 @@
       <w:szCs w:val="16"/>
     </w:rPr>
   </w:style>
-  <w:style w:type="character" w:styleId="-">
+  <w:style w:type="character" w:styleId="Hyperlink">
     <w:name w:val="Hyperlink"/>
     <w:rsid w:val="00C124BE"/>
     <w:rPr>
@@ -2988,9 +3038,9 @@
       <w:u w:val="single"/>
     </w:rPr>
   </w:style>
-  <w:style w:type="paragraph" w:styleId="a7">
+  <w:style w:type="paragraph" w:styleId="ListParagraph">
     <w:name w:val="List Paragraph"/>
-    <w:basedOn w:val="a"/>
+    <w:basedOn w:val="Normal"/>
     <w:uiPriority w:val="34"/>
     <w:qFormat/>
     <w:rsid w:val="00942612"/>

</xml_diff>